<commit_message>
Update SAE-Paper - 10-27 - Copy.docx
</commit_message>
<xml_diff>
--- a/files/SAE/SAE-Paper - 10-27 - Copy.docx
+++ b/files/SAE/SAE-Paper - 10-27 - Copy.docx
@@ -531,6 +531,31 @@
       </w:r>
       <w:r>
         <w:t xml:space="preserve"> vehicle during turning.</w:t>
+      </w:r>
+      <w:r>
+        <w:t xml:space="preserve"> </w:t>
+      </w:r>
+    </w:p>
+    <w:p>
+      <w:pPr>
+        <w:jc w:val="both"/>
+      </w:pPr>
+      <w:r>
+        <w:t xml:space="preserve">To take into consideration the dynamic limitations of vehicle, the </w:t>
+      </w:r>
+      <w:r>
+        <w:rPr>
+          <w:rFonts w:eastAsia="Calibri"/>
+          <w:szCs w:val="18"/>
+        </w:rPr>
+        <w:t>American Association of State Highway and T</w:t>
+      </w:r>
+      <w:r>
+        <w:rPr>
+          <w:rFonts w:eastAsia="Calibri"/>
+          <w:szCs w:val="18"/>
+        </w:rPr>
+        <w:t xml:space="preserve">ransportation Officials (AASHTO) are defined to comply with a range of road designs that permit the maximum allowable superelevation, crowning, and acceleration in between the tires and the road. </w:t>
       </w:r>
     </w:p>
     <w:p>
@@ -928,6 +953,7 @@
           <w:rFonts w:eastAsia="Calibri"/>
           <w:szCs w:val="18"/>
         </w:rPr>
+        <w:lastRenderedPageBreak/>
         <w:t>T</w:t>
       </w:r>
       <w:r>
@@ -964,7 +990,6 @@
         <w:pStyle w:val="Head3"/>
       </w:pPr>
       <w:r>
-        <w:lastRenderedPageBreak/>
         <w:t>Trajectory Generation</w:t>
       </w:r>
     </w:p>
@@ -1113,15 +1138,23 @@
           <w:rFonts w:eastAsia="Calibri"/>
           <w:szCs w:val="18"/>
         </w:rPr>
-        <w:t xml:space="preserve">. Along with variational methods, </w:t>
+        <w:t xml:space="preserve">. Along with variational methods, Clothoid functions (Cornu Spirals or Euler Spiral) are often studied in autonomous research because of their effectiveness to connect a straight line with a constant radius curve. Such that clothoids are used for road design and local trajectory generations </w:t>
+      </w:r>
+      <w:r>
+        <w:rPr>
+          <w:rFonts w:eastAsia="Calibri"/>
+          <w:szCs w:val="18"/>
+        </w:rPr>
+        <w:t>[</w:t>
       </w:r>
       <w:proofErr w:type="spellStart"/>
       <w:r>
         <w:rPr>
           <w:rFonts w:eastAsia="Calibri"/>
           <w:szCs w:val="18"/>
-        </w:rPr>
-        <w:t>Clothoid</w:t>
+          <w:highlight w:val="yellow"/>
+        </w:rPr>
+        <w:t>Thrun</w:t>
       </w:r>
       <w:proofErr w:type="spellEnd"/>
       <w:r>
@@ -1129,46 +1162,6 @@
           <w:rFonts w:eastAsia="Calibri"/>
           <w:szCs w:val="18"/>
         </w:rPr>
-        <w:t xml:space="preserve"> functions (</w:t>
-      </w:r>
-      <w:proofErr w:type="spellStart"/>
-      <w:r>
-        <w:rPr>
-          <w:rFonts w:eastAsia="Calibri"/>
-          <w:szCs w:val="18"/>
-        </w:rPr>
-        <w:t>Cornu</w:t>
-      </w:r>
-      <w:proofErr w:type="spellEnd"/>
-      <w:r>
-        <w:rPr>
-          <w:rFonts w:eastAsia="Calibri"/>
-          <w:szCs w:val="18"/>
-        </w:rPr>
-        <w:t xml:space="preserve"> Spirals or Euler Spiral) are often studied in autonomous research because of their effectiveness to connect a straight line with a constant radius curve. Such that clothoids are used for road design and local trajectory generations </w:t>
-      </w:r>
-      <w:r>
-        <w:rPr>
-          <w:rFonts w:eastAsia="Calibri"/>
-          <w:szCs w:val="18"/>
-        </w:rPr>
-        <w:t>[</w:t>
-      </w:r>
-      <w:proofErr w:type="spellStart"/>
-      <w:r>
-        <w:rPr>
-          <w:rFonts w:eastAsia="Calibri"/>
-          <w:szCs w:val="18"/>
-          <w:highlight w:val="yellow"/>
-        </w:rPr>
-        <w:t>Thrun</w:t>
-      </w:r>
-      <w:proofErr w:type="spellEnd"/>
-      <w:r>
-        <w:rPr>
-          <w:rFonts w:eastAsia="Calibri"/>
-          <w:szCs w:val="18"/>
-        </w:rPr>
         <w:t>]</w:t>
       </w:r>
       <w:r>
@@ -1176,14 +1169,7 @@
           <w:rFonts w:eastAsia="Calibri"/>
           <w:szCs w:val="18"/>
         </w:rPr>
-        <w:t>.</w:t>
-      </w:r>
-      <w:r>
-        <w:rPr>
-          <w:rFonts w:eastAsia="Calibri"/>
-          <w:szCs w:val="18"/>
-        </w:rPr>
-        <w:t xml:space="preserve"> </w:t>
+        <w:t xml:space="preserve">. </w:t>
       </w:r>
     </w:p>
     <w:p>
@@ -1360,17 +1346,7 @@
           <w:bCs/>
           <w:szCs w:val="18"/>
         </w:rPr>
-        <w:t xml:space="preserve">he objective of this research study is to develop a deterministic technique for identifying the centerline path of travel lanes using smooth, differentiable, parametric </w:t>
-      </w:r>
-      <w:bookmarkStart w:id="6" w:name="_GoBack"/>
-      <w:bookmarkEnd w:id="6"/>
-      <w:r>
-        <w:rPr>
-          <w:rFonts w:eastAsia="Calibri"/>
-          <w:bCs/>
-          <w:szCs w:val="18"/>
-        </w:rPr>
-        <w:t xml:space="preserve">equations and geospatial road data.  </w:t>
+        <w:t xml:space="preserve">he objective of this research study is to develop a deterministic technique for identifying the centerline path of travel lanes using smooth, differentiable, parametric equations and geospatial road data.  </w:t>
       </w:r>
       <w:r>
         <w:rPr>
@@ -1392,9 +1368,6 @@
       <w:pPr>
         <w:pStyle w:val="Head2"/>
       </w:pPr>
-      <w:r>
-        <w:t xml:space="preserve">1.1 </w:t>
-      </w:r>
       <w:r>
         <w:t>Reference Configuration</w:t>
       </w:r>
@@ -1530,7 +1503,7 @@
           <w:rFonts w:eastAsia="Calibri"/>
         </w:rPr>
       </w:pPr>
-      <w:bookmarkStart w:id="7" w:name="_Ref22922505"/>
+      <w:bookmarkStart w:id="6" w:name="_Ref22922505"/>
       <w:r>
         <w:t xml:space="preserve">Figure </w:t>
       </w:r>
@@ -1542,7 +1515,7 @@
           <w:t>2</w:t>
         </w:r>
       </w:fldSimple>
-      <w:bookmarkEnd w:id="7"/>
+      <w:bookmarkEnd w:id="6"/>
       <w:r>
         <w:t xml:space="preserve">. </w:t>
       </w:r>
@@ -1567,14 +1540,7 @@
           <w:rFonts w:eastAsia="Calibri"/>
           <w:szCs w:val="18"/>
         </w:rPr>
-        <w:t xml:space="preserve">As the vehicle goes through the curve, it is limited to constraints provided by road geometry and friction limits on the vehicle tires </w:t>
-      </w:r>
-      <w:r>
-        <w:rPr>
-          <w:rFonts w:eastAsia="Calibri"/>
-          <w:szCs w:val="18"/>
-        </w:rPr>
-        <w:t>[</w:t>
+        <w:t>As the vehicle goes through the curve, it is limited to constraints provided by road geometry and friction limits on the vehicle tires [</w:t>
       </w:r>
       <w:proofErr w:type="spellStart"/>
       <w:r>
@@ -2016,7 +1982,7 @@
         <w:pStyle w:val="Head2"/>
       </w:pPr>
       <w:r>
-        <w:t>1.2 Discrete Curvature Formulation</w:t>
+        <w:t>Discrete Curvature Formulation</w:t>
       </w:r>
     </w:p>
     <w:p>
@@ -2098,6 +2064,7 @@
           <w:noProof/>
           <w:szCs w:val="18"/>
         </w:rPr>
+        <w:lastRenderedPageBreak/>
         <w:drawing>
           <wp:inline distT="0" distB="0" distL="0" distR="0" wp14:anchorId="40341D27" wp14:editId="2A4F31DE">
             <wp:extent cx="546965" cy="633982"/>
@@ -2192,7 +2159,7 @@
           <w:rFonts w:eastAsia="Calibri"/>
         </w:rPr>
       </w:pPr>
-      <w:bookmarkStart w:id="8" w:name="_Ref22922596"/>
+      <w:bookmarkStart w:id="7" w:name="_Ref22922596"/>
       <w:r>
         <w:t xml:space="preserve">Figure </w:t>
       </w:r>
@@ -2204,7 +2171,7 @@
           <w:t>3</w:t>
         </w:r>
       </w:fldSimple>
-      <w:bookmarkEnd w:id="8"/>
+      <w:bookmarkEnd w:id="7"/>
       <w:r>
         <w:t xml:space="preserve">. </w:t>
       </w:r>
@@ -2229,17 +2196,22 @@
           <w:rFonts w:eastAsia="Calibri"/>
           <w:szCs w:val="18"/>
         </w:rPr>
-        <w:t xml:space="preserve">If we let a vector D be the cross product in between the vectors AB and AC, the direction will be pointing out normal to the plane defined by the intersection of AB and AC. </w:t>
-      </w:r>
-      <w:proofErr w:type="gramStart"/>
-      <w:r>
-        <w:rPr>
-          <w:rFonts w:eastAsia="Calibri"/>
-          <w:szCs w:val="18"/>
-        </w:rPr>
-        <w:t>By definition of</w:t>
-      </w:r>
-      <w:proofErr w:type="gramEnd"/>
+        <w:t>Letting</w:t>
+      </w:r>
+      <w:r>
+        <w:rPr>
+          <w:rFonts w:eastAsia="Calibri"/>
+          <w:szCs w:val="18"/>
+        </w:rPr>
+        <w:t xml:space="preserve"> a vector D be the cross product in between the vectors AB and AC, the direction will be pointing out normal to the plane defined by the intersection of AB and AC. </w:t>
+      </w:r>
+      <w:r>
+        <w:rPr>
+          <w:rFonts w:eastAsia="Calibri"/>
+          <w:szCs w:val="18"/>
+        </w:rPr>
+        <w:t>Then,</w:t>
+      </w:r>
       <w:r>
         <w:rPr>
           <w:rFonts w:eastAsia="Calibri"/>
@@ -2445,7 +2417,6 @@
           <w:rFonts w:eastAsia="Calibri"/>
           <w:szCs w:val="18"/>
         </w:rPr>
-        <w:lastRenderedPageBreak/>
         <w:t>Let a vector E be the cross product of D with the vector AB, defining this new vector in the direction of</w:t>
       </w:r>
       <m:oMath>
@@ -2820,7 +2791,7 @@
           <w:rFonts w:eastAsia="Calibri"/>
         </w:rPr>
       </w:pPr>
-      <w:bookmarkStart w:id="9" w:name="_Ref22922619"/>
+      <w:bookmarkStart w:id="8" w:name="_Ref22922619"/>
       <w:r>
         <w:t xml:space="preserve">Figure </w:t>
       </w:r>
@@ -2832,7 +2803,7 @@
           <w:t>4</w:t>
         </w:r>
       </w:fldSimple>
-      <w:bookmarkEnd w:id="9"/>
+      <w:bookmarkEnd w:id="8"/>
       <w:r>
         <w:t>. First Unit Vector Direction on Triangle.</w:t>
       </w:r>
@@ -3211,7 +3182,7 @@
           <w:rFonts w:eastAsia="Calibri"/>
         </w:rPr>
       </w:pPr>
-      <w:bookmarkStart w:id="10" w:name="_Ref22922677"/>
+      <w:bookmarkStart w:id="9" w:name="_Ref22922677"/>
       <w:r>
         <w:t xml:space="preserve">Figure </w:t>
       </w:r>
@@ -3223,7 +3194,7 @@
           <w:t>5</w:t>
         </w:r>
       </w:fldSimple>
-      <w:bookmarkEnd w:id="10"/>
+      <w:bookmarkEnd w:id="9"/>
       <w:r>
         <w:t xml:space="preserve">. </w:t>
       </w:r>
@@ -3338,35 +3309,13 @@
       </w:pPr>
       <m:oMathPara>
         <m:oMath>
-          <m:sSub>
-            <m:sSubPr>
-              <m:ctrlPr>
-                <w:rPr>
-                  <w:rFonts w:ascii="Cambria Math" w:eastAsia="Calibri" w:hAnsi="Cambria Math"/>
-                  <w:i/>
-                  <w:szCs w:val="18"/>
-                </w:rPr>
-              </m:ctrlPr>
-            </m:sSubPr>
-            <m:e>
-              <m:r>
-                <w:rPr>
-                  <w:rFonts w:ascii="Cambria Math" w:eastAsia="Calibri" w:hAnsi="Cambria Math"/>
-                  <w:szCs w:val="18"/>
-                </w:rPr>
-                <m:t>e</m:t>
-              </m:r>
-            </m:e>
-            <m:sub>
-              <m:r>
-                <w:rPr>
-                  <w:rFonts w:ascii="Cambria Math" w:eastAsia="Calibri" w:hAnsi="Cambria Math"/>
-                  <w:szCs w:val="18"/>
-                </w:rPr>
-                <m:t>1</m:t>
-              </m:r>
-            </m:sub>
-          </m:sSub>
+          <m:r>
+            <w:rPr>
+              <w:rFonts w:ascii="Cambria Math" w:eastAsia="Calibri" w:hAnsi="Cambria Math"/>
+              <w:szCs w:val="18"/>
+            </w:rPr>
+            <m:t>e</m:t>
+          </m:r>
           <m:r>
             <w:rPr>
               <w:rFonts w:ascii="Cambria Math" w:eastAsia="Calibri" w:hAnsi="Cambria Math"/>
@@ -3530,35 +3479,13 @@
       </w:pPr>
       <m:oMathPara>
         <m:oMath>
-          <m:sSub>
-            <m:sSubPr>
-              <m:ctrlPr>
-                <w:rPr>
-                  <w:rFonts w:ascii="Cambria Math" w:eastAsia="Calibri" w:hAnsi="Cambria Math"/>
-                  <w:i/>
-                  <w:szCs w:val="18"/>
-                </w:rPr>
-              </m:ctrlPr>
-            </m:sSubPr>
-            <m:e>
-              <m:r>
-                <w:rPr>
-                  <w:rFonts w:ascii="Cambria Math" w:eastAsia="Calibri" w:hAnsi="Cambria Math"/>
-                  <w:szCs w:val="18"/>
-                </w:rPr>
-                <m:t>e</m:t>
-              </m:r>
-            </m:e>
-            <m:sub>
-              <m:r>
-                <w:rPr>
-                  <w:rFonts w:ascii="Cambria Math" w:eastAsia="Calibri" w:hAnsi="Cambria Math"/>
-                  <w:szCs w:val="18"/>
-                </w:rPr>
-                <m:t>2</m:t>
-              </m:r>
-            </m:sub>
-          </m:sSub>
+          <m:r>
+            <w:rPr>
+              <w:rFonts w:ascii="Cambria Math" w:eastAsia="Calibri" w:hAnsi="Cambria Math"/>
+              <w:szCs w:val="18"/>
+            </w:rPr>
+            <m:t>f</m:t>
+          </m:r>
           <m:r>
             <w:rPr>
               <w:rFonts w:ascii="Cambria Math" w:eastAsia="Calibri" w:hAnsi="Cambria Math"/>
@@ -3888,7 +3815,7 @@
           <w:rFonts w:eastAsia="Calibri"/>
         </w:rPr>
       </w:pPr>
-      <w:bookmarkStart w:id="11" w:name="_Ref22922715"/>
+      <w:bookmarkStart w:id="10" w:name="_Ref22922715"/>
       <w:r>
         <w:t xml:space="preserve">Figure </w:t>
       </w:r>
@@ -3900,7 +3827,7 @@
           <w:t>6</w:t>
         </w:r>
       </w:fldSimple>
-      <w:bookmarkEnd w:id="11"/>
+      <w:bookmarkEnd w:id="10"/>
       <w:r>
         <w:t>. Radius of Curvature obtained from Geometric Relationships.</w:t>
       </w:r>
@@ -4883,6 +4810,7 @@
               <w:rFonts w:ascii="Cambria Math" w:eastAsia="Calibri" w:hAnsi="Cambria Math"/>
               <w:szCs w:val="18"/>
             </w:rPr>
+            <w:lastRenderedPageBreak/>
             <m:t>D</m:t>
           </m:r>
           <m:sSub>
@@ -6123,7 +6051,6 @@
           <w:noProof/>
           <w:szCs w:val="18"/>
         </w:rPr>
-        <w:lastRenderedPageBreak/>
         <w:drawing>
           <wp:inline distT="0" distB="0" distL="0" distR="0" wp14:anchorId="07ADE2A8" wp14:editId="34DCF9E9">
             <wp:extent cx="1587261" cy="1505019"/>
@@ -6169,7 +6096,7 @@
           <w:rFonts w:eastAsia="Calibri"/>
         </w:rPr>
       </w:pPr>
-      <w:bookmarkStart w:id="12" w:name="_Ref22922762"/>
+      <w:bookmarkStart w:id="11" w:name="_Ref22922762"/>
       <w:r>
         <w:t xml:space="preserve">Figure </w:t>
       </w:r>
@@ -6181,7 +6108,7 @@
           <w:t>7</w:t>
         </w:r>
       </w:fldSimple>
-      <w:bookmarkEnd w:id="12"/>
+      <w:bookmarkEnd w:id="11"/>
       <w:r>
         <w:t xml:space="preserve">. </w:t>
       </w:r>
@@ -6418,7 +6345,7 @@
           <w:rFonts w:eastAsia="Calibri"/>
         </w:rPr>
       </w:pPr>
-      <w:bookmarkStart w:id="13" w:name="_Ref22922779"/>
+      <w:bookmarkStart w:id="12" w:name="_Ref22922779"/>
       <w:r>
         <w:t xml:space="preserve">Figure </w:t>
       </w:r>
@@ -6430,7 +6357,7 @@
           <w:t>8</w:t>
         </w:r>
       </w:fldSimple>
-      <w:bookmarkEnd w:id="13"/>
+      <w:bookmarkEnd w:id="12"/>
       <w:r>
         <w:t xml:space="preserve">. </w:t>
       </w:r>
@@ -7310,7 +7237,16 @@
           <w:bCs/>
           <w:szCs w:val="18"/>
         </w:rPr>
-        <w:t>The radius of curvature is computed from discrete points that represent coordinates of a road. To obtain different approximations, different methods to coordinates were used. The first method involved a base model of the road based on AASHTO guidelines, and the second method involved using Google Earth coordinates.</w:t>
+        <w:t xml:space="preserve">The radius of curvature is computed from discrete points that represent </w:t>
+      </w:r>
+      <w:r>
+        <w:rPr>
+          <w:rFonts w:eastAsia="Calibri"/>
+          <w:bCs/>
+          <w:szCs w:val="18"/>
+        </w:rPr>
+        <w:lastRenderedPageBreak/>
+        <w:t>coordinates of a road. To obtain different approximations, different methods to coordinates were used. The first method involved a base model of the road based on AASHTO guidelines, and the second method involved using Google Earth coordinates.</w:t>
       </w:r>
     </w:p>
     <w:p>
@@ -7485,7 +7421,6 @@
           <w:noProof/>
           <w:szCs w:val="18"/>
         </w:rPr>
-        <w:lastRenderedPageBreak/>
         <w:drawing>
           <wp:inline distT="0" distB="0" distL="0" distR="0" wp14:anchorId="78F72E84" wp14:editId="3DC065E1">
             <wp:extent cx="2760249" cy="2245271"/>
@@ -7548,7 +7483,7 @@
           <w:bCs/>
         </w:rPr>
       </w:pPr>
-      <w:bookmarkStart w:id="14" w:name="_Ref22922822"/>
+      <w:bookmarkStart w:id="13" w:name="_Ref22922822"/>
       <w:r>
         <w:t xml:space="preserve">Figure </w:t>
       </w:r>
@@ -7560,7 +7495,7 @@
           <w:t>9</w:t>
         </w:r>
       </w:fldSimple>
-      <w:bookmarkEnd w:id="14"/>
+      <w:bookmarkEnd w:id="13"/>
       <w:r>
         <w:t xml:space="preserve">. </w:t>
       </w:r>
@@ -7646,7 +7581,7 @@
           <w:bCs/>
         </w:rPr>
       </w:pPr>
-      <w:bookmarkStart w:id="15" w:name="_Ref22922860"/>
+      <w:bookmarkStart w:id="14" w:name="_Ref22922860"/>
       <w:r>
         <w:t xml:space="preserve">Figure </w:t>
       </w:r>
@@ -7658,7 +7593,7 @@
           <w:t>10</w:t>
         </w:r>
       </w:fldSimple>
-      <w:bookmarkEnd w:id="15"/>
+      <w:bookmarkEnd w:id="14"/>
       <w:r>
         <w:t xml:space="preserve">. </w:t>
       </w:r>
@@ -7685,7 +7620,15 @@
           <w:bCs/>
           <w:szCs w:val="18"/>
         </w:rPr>
-        <w:t>With the curvature profile established, two different approaches were used to confirm the heading angle approximation. One method involved obtaining the heading angle from trigonometric functions on the curvature vectors and add an orthogonal phase shift. The second method involved numerical integration of the curvature data to obtain a heading angle. The proof of the method is shown in</w:t>
+        <w:t xml:space="preserve">With the curvature profile established, two different approaches were used to confirm the heading angle approximation. One method involved obtaining the heading angle from trigonometric functions on the curvature vectors and add an orthogonal phase shift. The second method involved numerical integration of the curvature data to obtain </w:t>
+      </w:r>
+      <w:r>
+        <w:rPr>
+          <w:rFonts w:eastAsia="Calibri"/>
+          <w:bCs/>
+          <w:szCs w:val="18"/>
+        </w:rPr>
+        <w:t>a heading angle. The proof of the method is shown in</w:t>
       </w:r>
       <w:r>
         <w:rPr>
@@ -7982,7 +7925,7 @@
           <w:bCs/>
         </w:rPr>
       </w:pPr>
-      <w:bookmarkStart w:id="16" w:name="_Ref22922919"/>
+      <w:bookmarkStart w:id="15" w:name="_Ref22922919"/>
       <w:r>
         <w:t xml:space="preserve">Figure </w:t>
       </w:r>
@@ -7994,7 +7937,7 @@
           <w:t>11</w:t>
         </w:r>
       </w:fldSimple>
-      <w:bookmarkEnd w:id="16"/>
+      <w:bookmarkEnd w:id="15"/>
       <w:r>
         <w:t xml:space="preserve">. </w:t>
       </w:r>
@@ -8080,7 +8023,7 @@
           <w:bCs/>
         </w:rPr>
       </w:pPr>
-      <w:bookmarkStart w:id="17" w:name="_Ref22922934"/>
+      <w:bookmarkStart w:id="16" w:name="_Ref22922934"/>
       <w:r>
         <w:t xml:space="preserve">Figure </w:t>
       </w:r>
@@ -8092,7 +8035,7 @@
           <w:t>12</w:t>
         </w:r>
       </w:fldSimple>
-      <w:bookmarkEnd w:id="17"/>
+      <w:bookmarkEnd w:id="16"/>
       <w:r>
         <w:t xml:space="preserve">. </w:t>
       </w:r>
@@ -8180,7 +8123,7 @@
           <w:iCs w:val="0"/>
         </w:rPr>
       </w:pPr>
-      <w:bookmarkStart w:id="18" w:name="_Ref22922954"/>
+      <w:bookmarkStart w:id="17" w:name="_Ref22922954"/>
       <w:r>
         <w:t xml:space="preserve">Figure </w:t>
       </w:r>
@@ -8192,7 +8135,7 @@
           <w:t>13</w:t>
         </w:r>
       </w:fldSimple>
-      <w:bookmarkEnd w:id="18"/>
+      <w:bookmarkEnd w:id="17"/>
       <w:r>
         <w:t xml:space="preserve">. </w:t>
       </w:r>
@@ -8208,6 +8151,7 @@
         <w:pStyle w:val="Head2"/>
       </w:pPr>
       <w:r>
+        <w:lastRenderedPageBreak/>
         <w:t>2.2 Google Earth Model</w:t>
       </w:r>
     </w:p>
@@ -8221,7 +8165,7 @@
           <w:szCs w:val="18"/>
         </w:rPr>
       </w:pPr>
-      <w:bookmarkStart w:id="19" w:name="_Hlk22923932"/>
+      <w:bookmarkStart w:id="18" w:name="_Hlk22923932"/>
       <w:r>
         <w:rPr>
           <w:rFonts w:eastAsia="Calibri"/>
@@ -8230,7 +8174,7 @@
         </w:rPr>
         <w:t>This model is based off a selection of points in Google Earth that represent a highway road with design speed of 60 mph</w:t>
       </w:r>
-      <w:bookmarkEnd w:id="19"/>
+      <w:bookmarkEnd w:id="18"/>
       <w:r>
         <w:rPr>
           <w:rFonts w:eastAsia="Calibri"/>
@@ -8317,16 +8261,7 @@
           <w:bCs/>
           <w:szCs w:val="18"/>
         </w:rPr>
-        <w:t xml:space="preserve">. It is noticeable </w:t>
-      </w:r>
-      <w:r>
-        <w:rPr>
-          <w:rFonts w:eastAsia="Calibri"/>
-          <w:bCs/>
-          <w:szCs w:val="18"/>
-        </w:rPr>
-        <w:lastRenderedPageBreak/>
-        <w:t xml:space="preserve">how the vector directions choose arbitrary tangent directions when the curve approaches a </w:t>
+        <w:t xml:space="preserve">. It is noticeable how the vector directions choose arbitrary tangent directions when the curve approaches a </w:t>
       </w:r>
       <w:r>
         <w:rPr>
@@ -8511,7 +8446,7 @@
           <w:bCs/>
         </w:rPr>
       </w:pPr>
-      <w:bookmarkStart w:id="20" w:name="_Ref22923083"/>
+      <w:bookmarkStart w:id="19" w:name="_Ref22923083"/>
       <w:r>
         <w:t xml:space="preserve">Figure </w:t>
       </w:r>
@@ -8523,7 +8458,7 @@
           <w:t>14</w:t>
         </w:r>
       </w:fldSimple>
-      <w:bookmarkEnd w:id="20"/>
+      <w:bookmarkEnd w:id="19"/>
       <w:r>
         <w:t xml:space="preserve">. </w:t>
       </w:r>
@@ -8609,7 +8544,7 @@
           <w:bCs/>
         </w:rPr>
       </w:pPr>
-      <w:bookmarkStart w:id="21" w:name="_Ref22923103"/>
+      <w:bookmarkStart w:id="20" w:name="_Ref22923103"/>
       <w:r>
         <w:t xml:space="preserve">Figure </w:t>
       </w:r>
@@ -8621,7 +8556,7 @@
           <w:t>15</w:t>
         </w:r>
       </w:fldSimple>
-      <w:bookmarkEnd w:id="21"/>
+      <w:bookmarkEnd w:id="20"/>
       <w:r>
         <w:t xml:space="preserve">. </w:t>
       </w:r>
@@ -8873,7 +8808,7 @@
           <w:bCs/>
         </w:rPr>
       </w:pPr>
-      <w:bookmarkStart w:id="22" w:name="_Ref22923141"/>
+      <w:bookmarkStart w:id="21" w:name="_Ref22923141"/>
       <w:r>
         <w:t xml:space="preserve">Figure </w:t>
       </w:r>
@@ -8885,7 +8820,7 @@
           <w:t>16</w:t>
         </w:r>
       </w:fldSimple>
-      <w:bookmarkEnd w:id="22"/>
+      <w:bookmarkEnd w:id="21"/>
       <w:r>
         <w:t xml:space="preserve">. </w:t>
       </w:r>
@@ -8971,7 +8906,7 @@
           <w:bCs/>
         </w:rPr>
       </w:pPr>
-      <w:bookmarkStart w:id="23" w:name="_Ref22923154"/>
+      <w:bookmarkStart w:id="22" w:name="_Ref22923154"/>
       <w:r>
         <w:t xml:space="preserve">Figure </w:t>
       </w:r>
@@ -8983,7 +8918,7 @@
           <w:t>17</w:t>
         </w:r>
       </w:fldSimple>
-      <w:bookmarkEnd w:id="23"/>
+      <w:bookmarkEnd w:id="22"/>
       <w:r>
         <w:t xml:space="preserve">. </w:t>
       </w:r>
@@ -9172,7 +9107,7 @@
           <w:sz w:val="18"/>
           <w:szCs w:val="18"/>
         </w:rPr>
-        <w:t xml:space="preserve">. The first step involves collection of road data through any convenient means: GPS Data, Surveying, </w:t>
+        <w:t xml:space="preserve">. The first step involves collection of road data through any convenient means: GPS </w:t>
       </w:r>
       <w:r>
         <w:rPr>
@@ -9181,7 +9116,8 @@
           <w:sz w:val="18"/>
           <w:szCs w:val="18"/>
         </w:rPr>
-        <w:t>and Aerial</w:t>
+        <w:lastRenderedPageBreak/>
+        <w:t xml:space="preserve">Data, Surveying, </w:t>
       </w:r>
       <w:r>
         <w:rPr>
@@ -9190,7 +9126,7 @@
           <w:sz w:val="18"/>
           <w:szCs w:val="18"/>
         </w:rPr>
-        <w:t xml:space="preserve"> Scanning. This road data contains a representation of the road centerlines which can be exported in </w:t>
+        <w:t>and Aerial</w:t>
       </w:r>
       <w:r>
         <w:rPr>
@@ -9199,8 +9135,18 @@
           <w:sz w:val="18"/>
           <w:szCs w:val="18"/>
         </w:rPr>
-        <w:lastRenderedPageBreak/>
-        <w:t>different formats. These road centerlines are decomposed with the proposed method and then stored in a local infrastructure station. This infrastructure localizes and transmits the heading instructions for any upcoming vehicle through the designated road. Finally, a controller is developed to consider the heading based from the discrete road decomposition and navigate safely through the road</w:t>
+        <w:t xml:space="preserve"> Scanning. This road data contains a representation of the road centerlines which can be exported in different formats. These road centerlines are decomposed with the proposed method and then stored in a local infrastructur</w:t>
+      </w:r>
+      <w:bookmarkStart w:id="23" w:name="_GoBack"/>
+      <w:bookmarkEnd w:id="23"/>
+      <w:r>
+        <w:rPr>
+          <w:rFonts w:eastAsia="Calibri"/>
+          <w:b w:val="0"/>
+          <w:sz w:val="18"/>
+          <w:szCs w:val="18"/>
+        </w:rPr>
+        <w:t>e station. This infrastructure localizes and transmits the heading instructions for any upcoming vehicle through the designated road. Finally, a controller is developed to consider the heading based from the discrete road decomposition and navigate safely through the road</w:t>
       </w:r>
       <w:r>
         <w:rPr>
@@ -10224,21 +10170,7 @@
         <w:rPr>
           <w:szCs w:val="18"/>
         </w:rPr>
-        <w:t xml:space="preserve">Computing </w:t>
-      </w:r>
-      <w:proofErr w:type="spellStart"/>
-      <w:r>
-        <w:rPr>
-          <w:szCs w:val="18"/>
-        </w:rPr>
-        <w:t>Clothoid</w:t>
-      </w:r>
-      <w:proofErr w:type="spellEnd"/>
-      <w:r>
-        <w:rPr>
-          <w:szCs w:val="18"/>
-        </w:rPr>
-        <w:t>-Arc Segments for Trajectory Generation,</w:t>
+        <w:t>Computing Clothoid-Arc Segments for Trajectory Generation,</w:t>
       </w:r>
       <w:r>
         <w:rPr>
@@ -12083,8 +12015,11 @@
     <w:lsdException w:name="Table 3D effects 3" w:semiHidden="1" w:unhideWhenUsed="1"/>
     <w:lsdException w:name="Table Contemporary" w:semiHidden="1" w:unhideWhenUsed="1"/>
     <w:lsdException w:name="Table Elegant" w:semiHidden="1" w:unhideWhenUsed="1"/>
+    <w:lsdException w:name="Table Professional" w:semiHidden="1" w:unhideWhenUsed="1"/>
     <w:lsdException w:name="Table Subtle 1" w:semiHidden="1" w:unhideWhenUsed="1"/>
     <w:lsdException w:name="Table Subtle 2" w:semiHidden="1" w:unhideWhenUsed="1"/>
+    <w:lsdException w:name="Table Web 1" w:semiHidden="1" w:unhideWhenUsed="1"/>
+    <w:lsdException w:name="Table Web 2" w:semiHidden="1" w:unhideWhenUsed="1"/>
     <w:lsdException w:name="Table Web 3" w:semiHidden="1" w:unhideWhenUsed="1"/>
     <w:lsdException w:name="Balloon Text" w:semiHidden="1" w:unhideWhenUsed="1"/>
     <w:lsdException w:name="Table Grid" w:locked="0"/>
@@ -13372,7 +13307,7 @@
 </file>
 
 <file path=customXml/itemProps1.xml><?xml version="1.0" encoding="utf-8"?>
-<ds:datastoreItem xmlns:ds="http://schemas.openxmlformats.org/officeDocument/2006/customXml" ds:itemID="{9E437F0B-F007-433B-A212-55F54C3B44C5}">
+<ds:datastoreItem xmlns:ds="http://schemas.openxmlformats.org/officeDocument/2006/customXml" ds:itemID="{29DDE161-31BB-4D5E-B33E-25BB4510BD61}">
   <ds:schemaRefs>
     <ds:schemaRef ds:uri="http://schemas.openxmlformats.org/officeDocument/2006/bibliography"/>
   </ds:schemaRefs>

</xml_diff>